<commit_message>
Hands On Demos - Day 3.
</commit_message>
<xml_diff>
--- a/1. JPA with Hibernate 3.0/Day 2/Hands On Demos/Hands On Demos - Day 2.docx
+++ b/1. JPA with Hibernate 3.0/Day 2/Hands On Demos/Hands On Demos - Day 2.docx
@@ -3201,8 +3201,6 @@
           </wp:inline>
         </w:drawing>
       </w:r>
-      <w:bookmarkStart w:id="1" w:name="_GoBack"/>
-      <w:bookmarkEnd w:id="1"/>
     </w:p>
     <w:p/>
     <w:p/>
@@ -3491,6 +3489,7 @@
       <w:pPr>
         <w:pStyle w:val="2"/>
         <w:numPr>
+          <w:ilvl w:val="0"/>
           <w:numId w:val="0"/>
         </w:numPr>
         <w:bidi w:val="0"/>
@@ -3652,6 +3651,393 @@
       </w:r>
     </w:p>
     <w:p/>
+    <w:p>
+      <w:pPr>
+        <w:pBdr>
+          <w:bottom w:val="double" w:color="auto" w:sz="4" w:space="0"/>
+        </w:pBdr>
+      </w:pPr>
+    </w:p>
+    <w:p>
+      <w:pPr>
+        <w:rPr>
+          <w:rFonts w:hint="default"/>
+          <w:lang w:val="en-US"/>
+        </w:rPr>
+      </w:pPr>
+    </w:p>
+    <w:p>
+      <w:pPr>
+        <w:jc w:val="center"/>
+        <w:rPr>
+          <w:rFonts w:hint="default"/>
+          <w:b/>
+          <w:bCs/>
+          <w:lang w:val="en-US"/>
+        </w:rPr>
+      </w:pPr>
+    </w:p>
+    <w:p>
+      <w:pPr>
+        <w:jc w:val="center"/>
+        <w:rPr>
+          <w:rFonts w:hint="default"/>
+          <w:b/>
+          <w:bCs/>
+          <w:lang w:val="en-US"/>
+        </w:rPr>
+      </w:pPr>
+    </w:p>
+    <w:p>
+      <w:pPr>
+        <w:jc w:val="center"/>
+        <w:rPr>
+          <w:rFonts w:hint="default"/>
+          <w:b/>
+          <w:bCs/>
+          <w:lang w:val="en-US"/>
+        </w:rPr>
+      </w:pPr>
+    </w:p>
+    <w:p>
+      <w:pPr>
+        <w:jc w:val="center"/>
+        <w:rPr>
+          <w:rFonts w:hint="default"/>
+          <w:b/>
+          <w:bCs/>
+          <w:lang w:val="en-US"/>
+        </w:rPr>
+      </w:pPr>
+    </w:p>
+    <w:p>
+      <w:pPr>
+        <w:jc w:val="center"/>
+        <w:rPr>
+          <w:rFonts w:hint="default"/>
+          <w:b/>
+          <w:bCs/>
+          <w:lang w:val="en-US"/>
+        </w:rPr>
+      </w:pPr>
+    </w:p>
+    <w:p>
+      <w:pPr>
+        <w:jc w:val="center"/>
+        <w:rPr>
+          <w:rFonts w:hint="default"/>
+          <w:b/>
+          <w:bCs/>
+          <w:lang w:val="en-US"/>
+        </w:rPr>
+      </w:pPr>
+    </w:p>
+    <w:p>
+      <w:pPr>
+        <w:jc w:val="center"/>
+        <w:rPr>
+          <w:rFonts w:hint="default"/>
+          <w:b/>
+          <w:bCs/>
+          <w:lang w:val="en-US"/>
+        </w:rPr>
+      </w:pPr>
+    </w:p>
+    <w:p>
+      <w:pPr>
+        <w:jc w:val="center"/>
+        <w:rPr>
+          <w:rFonts w:hint="default"/>
+          <w:b/>
+          <w:bCs/>
+          <w:lang w:val="en-US"/>
+        </w:rPr>
+      </w:pPr>
+    </w:p>
+    <w:p>
+      <w:pPr>
+        <w:jc w:val="center"/>
+        <w:rPr>
+          <w:rFonts w:hint="default"/>
+          <w:b/>
+          <w:bCs/>
+          <w:lang w:val="en-US"/>
+        </w:rPr>
+      </w:pPr>
+    </w:p>
+    <w:p>
+      <w:pPr>
+        <w:jc w:val="center"/>
+        <w:rPr>
+          <w:rFonts w:hint="default"/>
+          <w:b/>
+          <w:bCs/>
+          <w:lang w:val="en-US"/>
+        </w:rPr>
+      </w:pPr>
+    </w:p>
+    <w:p>
+      <w:pPr>
+        <w:jc w:val="center"/>
+        <w:rPr>
+          <w:rFonts w:hint="default"/>
+          <w:b/>
+          <w:bCs/>
+          <w:lang w:val="en-US"/>
+        </w:rPr>
+      </w:pPr>
+    </w:p>
+    <w:p>
+      <w:pPr>
+        <w:jc w:val="center"/>
+        <w:rPr>
+          <w:rFonts w:hint="default"/>
+          <w:b/>
+          <w:bCs/>
+          <w:lang w:val="en-US"/>
+        </w:rPr>
+      </w:pPr>
+    </w:p>
+    <w:p>
+      <w:pPr>
+        <w:jc w:val="center"/>
+        <w:rPr>
+          <w:rFonts w:hint="default"/>
+          <w:b/>
+          <w:bCs/>
+          <w:lang w:val="en-US"/>
+        </w:rPr>
+      </w:pPr>
+    </w:p>
+    <w:p>
+      <w:pPr>
+        <w:jc w:val="center"/>
+        <w:rPr>
+          <w:rFonts w:hint="default"/>
+          <w:b/>
+          <w:bCs/>
+          <w:lang w:val="en-US"/>
+        </w:rPr>
+      </w:pPr>
+    </w:p>
+    <w:p>
+      <w:pPr>
+        <w:jc w:val="center"/>
+        <w:rPr>
+          <w:rFonts w:hint="default"/>
+          <w:b/>
+          <w:bCs/>
+          <w:lang w:val="en-US"/>
+        </w:rPr>
+      </w:pPr>
+      <w:r>
+        <w:rPr>
+          <w:rFonts w:hint="default"/>
+          <w:b/>
+          <w:bCs/>
+          <w:lang w:val="en-US"/>
+        </w:rPr>
+        <w:t>jpa-hibernate-exercises</w:t>
+      </w:r>
+    </w:p>
+    <w:p>
+      <w:pPr>
+        <w:jc w:val="center"/>
+        <w:rPr>
+          <w:rFonts w:hint="default"/>
+          <w:b/>
+          <w:bCs/>
+          <w:lang w:val="en-US"/>
+        </w:rPr>
+      </w:pPr>
+    </w:p>
+    <w:p>
+      <w:pPr>
+        <w:jc w:val="center"/>
+        <w:rPr>
+          <w:rFonts w:hint="default"/>
+          <w:b/>
+          <w:bCs/>
+          <w:lang w:val="en-US"/>
+        </w:rPr>
+      </w:pPr>
+      <w:r>
+        <w:drawing>
+          <wp:inline distT="0" distB="0" distL="114300" distR="114300">
+            <wp:extent cx="5269865" cy="3517900"/>
+            <wp:effectExtent l="0" t="0" r="6985" b="6350"/>
+            <wp:docPr id="73" name="Picture 1"/>
+            <wp:cNvGraphicFramePr>
+              <a:graphicFrameLocks xmlns:a="http://schemas.openxmlformats.org/drawingml/2006/main" noChangeAspect="1"/>
+            </wp:cNvGraphicFramePr>
+            <a:graphic xmlns:a="http://schemas.openxmlformats.org/drawingml/2006/main">
+              <a:graphicData uri="http://schemas.openxmlformats.org/drawingml/2006/picture">
+                <pic:pic xmlns:pic="http://schemas.openxmlformats.org/drawingml/2006/picture">
+                  <pic:nvPicPr>
+                    <pic:cNvPr id="73" name="Picture 1"/>
+                    <pic:cNvPicPr>
+                      <a:picLocks noChangeAspect="1"/>
+                    </pic:cNvPicPr>
+                  </pic:nvPicPr>
+                  <pic:blipFill>
+                    <a:blip r:embed="rId76"/>
+                    <a:stretch>
+                      <a:fillRect/>
+                    </a:stretch>
+                  </pic:blipFill>
+                  <pic:spPr>
+                    <a:xfrm>
+                      <a:off x="0" y="0"/>
+                      <a:ext cx="5269865" cy="3517900"/>
+                    </a:xfrm>
+                    <a:prstGeom prst="rect">
+                      <a:avLst/>
+                    </a:prstGeom>
+                    <a:noFill/>
+                    <a:ln>
+                      <a:noFill/>
+                    </a:ln>
+                  </pic:spPr>
+                </pic:pic>
+              </a:graphicData>
+            </a:graphic>
+          </wp:inline>
+        </w:drawing>
+      </w:r>
+    </w:p>
+    <w:p>
+      <w:r>
+        <w:drawing>
+          <wp:inline distT="0" distB="0" distL="114300" distR="114300">
+            <wp:extent cx="5271770" cy="3466465"/>
+            <wp:effectExtent l="0" t="0" r="5080" b="635"/>
+            <wp:docPr id="74" name="Picture 2"/>
+            <wp:cNvGraphicFramePr>
+              <a:graphicFrameLocks xmlns:a="http://schemas.openxmlformats.org/drawingml/2006/main" noChangeAspect="1"/>
+            </wp:cNvGraphicFramePr>
+            <a:graphic xmlns:a="http://schemas.openxmlformats.org/drawingml/2006/main">
+              <a:graphicData uri="http://schemas.openxmlformats.org/drawingml/2006/picture">
+                <pic:pic xmlns:pic="http://schemas.openxmlformats.org/drawingml/2006/picture">
+                  <pic:nvPicPr>
+                    <pic:cNvPr id="74" name="Picture 2"/>
+                    <pic:cNvPicPr>
+                      <a:picLocks noChangeAspect="1"/>
+                    </pic:cNvPicPr>
+                  </pic:nvPicPr>
+                  <pic:blipFill>
+                    <a:blip r:embed="rId77"/>
+                    <a:stretch>
+                      <a:fillRect/>
+                    </a:stretch>
+                  </pic:blipFill>
+                  <pic:spPr>
+                    <a:xfrm>
+                      <a:off x="0" y="0"/>
+                      <a:ext cx="5271770" cy="3466465"/>
+                    </a:xfrm>
+                    <a:prstGeom prst="rect">
+                      <a:avLst/>
+                    </a:prstGeom>
+                    <a:noFill/>
+                    <a:ln>
+                      <a:noFill/>
+                    </a:ln>
+                  </pic:spPr>
+                </pic:pic>
+              </a:graphicData>
+            </a:graphic>
+          </wp:inline>
+        </w:drawing>
+      </w:r>
+      <w:r>
+        <w:drawing>
+          <wp:inline distT="0" distB="0" distL="114300" distR="114300">
+            <wp:extent cx="5270500" cy="3569335"/>
+            <wp:effectExtent l="0" t="0" r="6350" b="12065"/>
+            <wp:docPr id="75" name="Picture 3"/>
+            <wp:cNvGraphicFramePr>
+              <a:graphicFrameLocks xmlns:a="http://schemas.openxmlformats.org/drawingml/2006/main" noChangeAspect="1"/>
+            </wp:cNvGraphicFramePr>
+            <a:graphic xmlns:a="http://schemas.openxmlformats.org/drawingml/2006/main">
+              <a:graphicData uri="http://schemas.openxmlformats.org/drawingml/2006/picture">
+                <pic:pic xmlns:pic="http://schemas.openxmlformats.org/drawingml/2006/picture">
+                  <pic:nvPicPr>
+                    <pic:cNvPr id="75" name="Picture 3"/>
+                    <pic:cNvPicPr>
+                      <a:picLocks noChangeAspect="1"/>
+                    </pic:cNvPicPr>
+                  </pic:nvPicPr>
+                  <pic:blipFill>
+                    <a:blip r:embed="rId78"/>
+                    <a:stretch>
+                      <a:fillRect/>
+                    </a:stretch>
+                  </pic:blipFill>
+                  <pic:spPr>
+                    <a:xfrm>
+                      <a:off x="0" y="0"/>
+                      <a:ext cx="5270500" cy="3569335"/>
+                    </a:xfrm>
+                    <a:prstGeom prst="rect">
+                      <a:avLst/>
+                    </a:prstGeom>
+                    <a:noFill/>
+                    <a:ln>
+                      <a:noFill/>
+                    </a:ln>
+                  </pic:spPr>
+                </pic:pic>
+              </a:graphicData>
+            </a:graphic>
+          </wp:inline>
+        </w:drawing>
+      </w:r>
+      <w:r>
+        <w:drawing>
+          <wp:inline distT="0" distB="0" distL="114300" distR="114300">
+            <wp:extent cx="5274310" cy="1428750"/>
+            <wp:effectExtent l="0" t="0" r="2540" b="0"/>
+            <wp:docPr id="76" name="Picture 4"/>
+            <wp:cNvGraphicFramePr>
+              <a:graphicFrameLocks xmlns:a="http://schemas.openxmlformats.org/drawingml/2006/main" noChangeAspect="1"/>
+            </wp:cNvGraphicFramePr>
+            <a:graphic xmlns:a="http://schemas.openxmlformats.org/drawingml/2006/main">
+              <a:graphicData uri="http://schemas.openxmlformats.org/drawingml/2006/picture">
+                <pic:pic xmlns:pic="http://schemas.openxmlformats.org/drawingml/2006/picture">
+                  <pic:nvPicPr>
+                    <pic:cNvPr id="76" name="Picture 4"/>
+                    <pic:cNvPicPr>
+                      <a:picLocks noChangeAspect="1"/>
+                    </pic:cNvPicPr>
+                  </pic:nvPicPr>
+                  <pic:blipFill>
+                    <a:blip r:embed="rId79"/>
+                    <a:stretch>
+                      <a:fillRect/>
+                    </a:stretch>
+                  </pic:blipFill>
+                  <pic:spPr>
+                    <a:xfrm>
+                      <a:off x="0" y="0"/>
+                      <a:ext cx="5274310" cy="1428750"/>
+                    </a:xfrm>
+                    <a:prstGeom prst="rect">
+                      <a:avLst/>
+                    </a:prstGeom>
+                    <a:noFill/>
+                    <a:ln>
+                      <a:noFill/>
+                    </a:ln>
+                  </pic:spPr>
+                </pic:pic>
+              </a:graphicData>
+            </a:graphic>
+          </wp:inline>
+        </w:drawing>
+      </w:r>
+      <w:bookmarkStart w:id="1" w:name="_GoBack"/>
+      <w:bookmarkEnd w:id="1"/>
+    </w:p>
     <w:p>
       <w:pPr>
         <w:rPr>
@@ -3728,22 +4114,6 @@
                       <a:ln w="6350">
                         <a:noFill/>
                       </a:ln>
-                      <a:extLst>
-                        <a:ext uri="{909E8E84-426E-40DD-AFC4-6F175D3DCCD1}">
-                          <a14:hiddenFill xmlns:a14="http://schemas.microsoft.com/office/drawing/2010/main">
-                            <a:solidFill>
-                              <a:schemeClr val="lt1"/>
-                            </a:solidFill>
-                          </a14:hiddenFill>
-                        </a:ext>
-                        <a:ext uri="{91240B29-F687-4F45-9708-019B960494DF}">
-                          <a14:hiddenLine xmlns:a14="http://schemas.microsoft.com/office/drawing/2010/main" w="6350">
-                            <a:solidFill>
-                              <a:prstClr val="black"/>
-                            </a:solidFill>
-                          </a14:hiddenLine>
-                        </a:ext>
-                      </a:extLst>
                     </wps:spPr>
                     <wps:style>
                       <a:lnRef idx="0">
@@ -3794,7 +4164,7 @@
         </mc:Choice>
         <mc:Fallback>
           <w:pict>
-            <v:shape id="_x0000_s1026" o:spid="_x0000_s1026" o:spt="202" type="#_x0000_t202" style="position:absolute;left:0pt;margin-top:0pt;height:144pt;width:144pt;mso-position-horizontal:right;mso-position-horizontal-relative:margin;mso-wrap-style:none;z-index:251659264;mso-width-relative:page;mso-height-relative:page;" filled="f" stroked="f" coordsize="21600,21600" o:gfxdata="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">
+            <v:shape id="_x0000_s1026" o:spid="_x0000_s1026" o:spt="202" type="#_x0000_t202" style="position:absolute;left:0pt;margin-top:0pt;height:144pt;width:144pt;mso-position-horizontal:right;mso-position-horizontal-relative:margin;mso-wrap-style:none;z-index:251659264;mso-width-relative:page;mso-height-relative:page;" filled="f" stroked="f" coordsize="21600,21600" o:gfxdata="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">
               <v:fill on="f" focussize="0,0"/>
               <v:stroke on="f" weight="0.5pt"/>
               <v:imagedata o:title=""/>

</xml_diff>